<commit_message>
Resume File Updated 2.1
</commit_message>
<xml_diff>
--- a/files/Resume.docx
+++ b/files/Resume.docx
@@ -534,7 +534,7 @@
           <w:sz w:val="22"/>
           <w:szCs w:val="22"/>
         </w:rPr>
-        <w:t xml:space="preserve">TECHNICAL &amp; </w:t>
+        <w:t>TECHNICAL</w:t>
       </w:r>
       <w:r>
         <w:rPr>
@@ -545,18 +545,7 @@
           <w:sz w:val="22"/>
           <w:szCs w:val="22"/>
         </w:rPr>
-        <w:t>Professional</w:t>
-      </w:r>
-      <w:r>
-        <w:rPr>
-          <w:rFonts w:eastAsia="Trebuchet MS"/>
-          <w:b/>
-          <w:bCs/>
-          <w:caps/>
-          <w:sz w:val="22"/>
-          <w:szCs w:val="22"/>
-        </w:rPr>
-        <w:t xml:space="preserve"> SKILLS</w:t>
+        <w:t xml:space="preserve"> SKillS</w:t>
       </w:r>
     </w:p>
     <w:p>
@@ -712,6 +701,48 @@
         </w:rPr>
         <w:t>Familiarity with operating systems (Windows, Linux, macOS).</w:t>
       </w:r>
+    </w:p>
+    <w:p>
+      <w:pPr>
+        <w:pStyle w:val="ListParagraph"/>
+        <w:ind w:left="1440"/>
+        <w:rPr>
+          <w:rFonts w:eastAsia="Arial"/>
+          <w:sz w:val="22"/>
+          <w:szCs w:val="22"/>
+        </w:rPr>
+      </w:pPr>
+    </w:p>
+    <w:p>
+      <w:pPr>
+        <w:jc w:val="center"/>
+        <w:rPr>
+          <w:rFonts w:eastAsia="Arial"/>
+          <w:sz w:val="22"/>
+          <w:szCs w:val="22"/>
+        </w:rPr>
+      </w:pPr>
+      <w:r>
+        <w:rPr>
+          <w:rFonts w:eastAsia="Trebuchet MS"/>
+          <w:b/>
+          <w:bCs/>
+          <w:caps/>
+          <w:sz w:val="22"/>
+          <w:szCs w:val="22"/>
+        </w:rPr>
+        <w:t>Professional SKILLS</w:t>
+      </w:r>
+    </w:p>
+    <w:p>
+      <w:pPr>
+        <w:jc w:val="center"/>
+        <w:rPr>
+          <w:rFonts w:eastAsia="Arial"/>
+          <w:sz w:val="22"/>
+          <w:szCs w:val="22"/>
+        </w:rPr>
+      </w:pPr>
     </w:p>
     <w:p>
       <w:pPr>
@@ -1709,6 +1740,152 @@
         <w:spacing w:after="60"/>
         <w:rPr>
           <w:rFonts w:eastAsia="Arial"/>
+          <w:b/>
+          <w:bCs/>
+          <w:sz w:val="22"/>
+          <w:szCs w:val="22"/>
+        </w:rPr>
+      </w:pPr>
+      <w:r>
+        <w:rPr>
+          <w:rFonts w:eastAsia="Arial"/>
+          <w:b/>
+          <w:bCs/>
+          <w:sz w:val="22"/>
+          <w:szCs w:val="22"/>
+        </w:rPr>
+        <w:lastRenderedPageBreak/>
+        <w:t>Niagara-On-The-Lake Museum Virtual Reality Experience</w:t>
+      </w:r>
+      <w:r>
+        <w:rPr>
+          <w:rFonts w:eastAsia="Arial"/>
+          <w:b/>
+          <w:bCs/>
+          <w:sz w:val="22"/>
+          <w:szCs w:val="22"/>
+        </w:rPr>
+        <w:tab/>
+      </w:r>
+      <w:r>
+        <w:rPr>
+          <w:rFonts w:eastAsia="Arial"/>
+          <w:b/>
+          <w:bCs/>
+          <w:sz w:val="22"/>
+          <w:szCs w:val="22"/>
+        </w:rPr>
+        <w:tab/>
+      </w:r>
+      <w:r>
+        <w:rPr>
+          <w:rFonts w:eastAsia="Arial"/>
+          <w:b/>
+          <w:bCs/>
+          <w:sz w:val="22"/>
+          <w:szCs w:val="22"/>
+        </w:rPr>
+        <w:tab/>
+      </w:r>
+      <w:r>
+        <w:rPr>
+          <w:rFonts w:eastAsia="Arial"/>
+          <w:b/>
+          <w:bCs/>
+          <w:sz w:val="22"/>
+          <w:szCs w:val="22"/>
+        </w:rPr>
+        <w:tab/>
+      </w:r>
+      <w:r>
+        <w:rPr>
+          <w:rFonts w:eastAsia="Arial"/>
+          <w:b/>
+          <w:bCs/>
+          <w:sz w:val="22"/>
+          <w:szCs w:val="22"/>
+        </w:rPr>
+        <w:tab/>
+      </w:r>
+      <w:r>
+        <w:rPr>
+          <w:rFonts w:eastAsia="Arial"/>
+          <w:b/>
+          <w:bCs/>
+          <w:sz w:val="22"/>
+          <w:szCs w:val="22"/>
+        </w:rPr>
+        <w:tab/>
+      </w:r>
+      <w:r>
+        <w:rPr>
+          <w:rFonts w:eastAsia="Arial"/>
+          <w:b/>
+          <w:bCs/>
+          <w:sz w:val="22"/>
+          <w:szCs w:val="22"/>
+        </w:rPr>
+        <w:t xml:space="preserve"> </w:t>
+      </w:r>
+      <w:r>
+        <w:rPr>
+          <w:rFonts w:eastAsia="Arial"/>
+          <w:b/>
+          <w:bCs/>
+          <w:sz w:val="22"/>
+          <w:szCs w:val="22"/>
+        </w:rPr>
+        <w:t>January</w:t>
+      </w:r>
+      <w:r>
+        <w:rPr>
+          <w:rFonts w:eastAsia="Arial"/>
+          <w:b/>
+          <w:bCs/>
+          <w:sz w:val="22"/>
+          <w:szCs w:val="22"/>
+        </w:rPr>
+        <w:t xml:space="preserve"> 202</w:t>
+      </w:r>
+      <w:r>
+        <w:rPr>
+          <w:rFonts w:eastAsia="Arial"/>
+          <w:b/>
+          <w:bCs/>
+          <w:sz w:val="22"/>
+          <w:szCs w:val="22"/>
+        </w:rPr>
+        <w:t>3</w:t>
+      </w:r>
+    </w:p>
+    <w:p>
+      <w:pPr>
+        <w:pStyle w:val="ListParagraph"/>
+        <w:numPr>
+          <w:ilvl w:val="0"/>
+          <w:numId w:val="19"/>
+        </w:numPr>
+        <w:spacing w:after="60"/>
+        <w:rPr>
+          <w:rFonts w:eastAsia="Arial"/>
+          <w:sz w:val="22"/>
+          <w:szCs w:val="22"/>
+        </w:rPr>
+      </w:pPr>
+      <w:r>
+        <w:rPr>
+          <w:rFonts w:eastAsia="Arial"/>
+          <w:sz w:val="22"/>
+          <w:szCs w:val="22"/>
+        </w:rPr>
+        <w:t>Developed a virtual reality museum experience for Niagara-On-The-Lake Museum using Unity, C#, Firebase and Angular. Implemented a seamless interaction system for visitors to navigate through the museum's exhibits and learn about the history of Niagara-On-The-Lake. Utilized Firebase to store and retrieve visitor data and feedback, while Angular was used to build a responsive front-end interface.</w:t>
+      </w:r>
+    </w:p>
+    <w:p>
+      <w:pPr>
+        <w:spacing w:after="60"/>
+        <w:rPr>
+          <w:rFonts w:eastAsia="Arial"/>
           <w:sz w:val="22"/>
           <w:szCs w:val="22"/>
         </w:rPr>
@@ -1760,7 +1937,6 @@
           <w:sz w:val="22"/>
           <w:szCs w:val="22"/>
         </w:rPr>
-        <w:lastRenderedPageBreak/>
         <w:t>Customer Experience Salesfloor Associate</w:t>
       </w:r>
       <w:r>
@@ -4446,6 +4622,119 @@
     </w:lvl>
   </w:abstractNum>
   <w:abstractNum w:abstractNumId="16" w15:restartNumberingAfterBreak="0">
+    <w:nsid w:val="777A4C05"/>
+    <w:multiLevelType w:val="hybridMultilevel"/>
+    <w:tmpl w:val="24A8C580"/>
+    <w:lvl w:ilvl="0" w:tplc="DB529A50">
+      <w:start w:val="1"/>
+      <w:numFmt w:val="bullet"/>
+      <w:lvlText w:val=""/>
+      <w:lvlJc w:val="left"/>
+      <w:pPr>
+        <w:ind w:left="720" w:hanging="360"/>
+      </w:pPr>
+      <w:rPr>
+        <w:rFonts w:ascii="Symbol" w:hAnsi="Symbol"/>
+      </w:rPr>
+    </w:lvl>
+    <w:lvl w:ilvl="1" w:tplc="04090003" w:tentative="1">
+      <w:start w:val="1"/>
+      <w:numFmt w:val="bullet"/>
+      <w:lvlText w:val="o"/>
+      <w:lvlJc w:val="left"/>
+      <w:pPr>
+        <w:ind w:left="1440" w:hanging="360"/>
+      </w:pPr>
+      <w:rPr>
+        <w:rFonts w:ascii="Courier New" w:hAnsi="Courier New" w:hint="default"/>
+      </w:rPr>
+    </w:lvl>
+    <w:lvl w:ilvl="2" w:tplc="04090005" w:tentative="1">
+      <w:start w:val="1"/>
+      <w:numFmt w:val="bullet"/>
+      <w:lvlText w:val=""/>
+      <w:lvlJc w:val="left"/>
+      <w:pPr>
+        <w:ind w:left="2160" w:hanging="360"/>
+      </w:pPr>
+      <w:rPr>
+        <w:rFonts w:ascii="Wingdings" w:hAnsi="Wingdings" w:hint="default"/>
+      </w:rPr>
+    </w:lvl>
+    <w:lvl w:ilvl="3" w:tplc="04090001" w:tentative="1">
+      <w:start w:val="1"/>
+      <w:numFmt w:val="bullet"/>
+      <w:lvlText w:val=""/>
+      <w:lvlJc w:val="left"/>
+      <w:pPr>
+        <w:ind w:left="2880" w:hanging="360"/>
+      </w:pPr>
+      <w:rPr>
+        <w:rFonts w:ascii="Symbol" w:hAnsi="Symbol" w:hint="default"/>
+      </w:rPr>
+    </w:lvl>
+    <w:lvl w:ilvl="4" w:tplc="04090003" w:tentative="1">
+      <w:start w:val="1"/>
+      <w:numFmt w:val="bullet"/>
+      <w:lvlText w:val="o"/>
+      <w:lvlJc w:val="left"/>
+      <w:pPr>
+        <w:ind w:left="3600" w:hanging="360"/>
+      </w:pPr>
+      <w:rPr>
+        <w:rFonts w:ascii="Courier New" w:hAnsi="Courier New" w:hint="default"/>
+      </w:rPr>
+    </w:lvl>
+    <w:lvl w:ilvl="5" w:tplc="04090005" w:tentative="1">
+      <w:start w:val="1"/>
+      <w:numFmt w:val="bullet"/>
+      <w:lvlText w:val=""/>
+      <w:lvlJc w:val="left"/>
+      <w:pPr>
+        <w:ind w:left="4320" w:hanging="360"/>
+      </w:pPr>
+      <w:rPr>
+        <w:rFonts w:ascii="Wingdings" w:hAnsi="Wingdings" w:hint="default"/>
+      </w:rPr>
+    </w:lvl>
+    <w:lvl w:ilvl="6" w:tplc="04090001" w:tentative="1">
+      <w:start w:val="1"/>
+      <w:numFmt w:val="bullet"/>
+      <w:lvlText w:val=""/>
+      <w:lvlJc w:val="left"/>
+      <w:pPr>
+        <w:ind w:left="5040" w:hanging="360"/>
+      </w:pPr>
+      <w:rPr>
+        <w:rFonts w:ascii="Symbol" w:hAnsi="Symbol" w:hint="default"/>
+      </w:rPr>
+    </w:lvl>
+    <w:lvl w:ilvl="7" w:tplc="04090003" w:tentative="1">
+      <w:start w:val="1"/>
+      <w:numFmt w:val="bullet"/>
+      <w:lvlText w:val="o"/>
+      <w:lvlJc w:val="left"/>
+      <w:pPr>
+        <w:ind w:left="5760" w:hanging="360"/>
+      </w:pPr>
+      <w:rPr>
+        <w:rFonts w:ascii="Courier New" w:hAnsi="Courier New" w:hint="default"/>
+      </w:rPr>
+    </w:lvl>
+    <w:lvl w:ilvl="8" w:tplc="04090005" w:tentative="1">
+      <w:start w:val="1"/>
+      <w:numFmt w:val="bullet"/>
+      <w:lvlText w:val=""/>
+      <w:lvlJc w:val="left"/>
+      <w:pPr>
+        <w:ind w:left="6480" w:hanging="360"/>
+      </w:pPr>
+      <w:rPr>
+        <w:rFonts w:ascii="Wingdings" w:hAnsi="Wingdings" w:hint="default"/>
+      </w:rPr>
+    </w:lvl>
+  </w:abstractNum>
+  <w:abstractNum w:abstractNumId="17" w15:restartNumberingAfterBreak="0">
     <w:nsid w:val="7AAD2208"/>
     <w:multiLevelType w:val="hybridMultilevel"/>
     <w:tmpl w:val="2D3A8AB4"/>
@@ -4558,7 +4847,7 @@
       </w:rPr>
     </w:lvl>
   </w:abstractNum>
-  <w:abstractNum w:abstractNumId="17" w15:restartNumberingAfterBreak="0">
+  <w:abstractNum w:abstractNumId="18" w15:restartNumberingAfterBreak="0">
     <w:nsid w:val="7B787219"/>
     <w:multiLevelType w:val="hybridMultilevel"/>
     <w:tmpl w:val="06264264"/>
@@ -4699,7 +4988,7 @@
     <w:abstractNumId w:val="8"/>
   </w:num>
   <w:num w:numId="10" w16cid:durableId="352538964">
-    <w:abstractNumId w:val="17"/>
+    <w:abstractNumId w:val="18"/>
   </w:num>
   <w:num w:numId="11" w16cid:durableId="1841040954">
     <w:abstractNumId w:val="11"/>
@@ -4723,6 +5012,9 @@
     <w:abstractNumId w:val="15"/>
   </w:num>
   <w:num w:numId="18" w16cid:durableId="1090735349">
+    <w:abstractNumId w:val="17"/>
+  </w:num>
+  <w:num w:numId="19" w16cid:durableId="1257834028">
     <w:abstractNumId w:val="16"/>
   </w:num>
 </w:numbering>

</xml_diff>

<commit_message>
Updated the age as well as resume
</commit_message>
<xml_diff>
--- a/files/Resume.docx
+++ b/files/Resume.docx
@@ -1147,209 +1147,6 @@
     </w:p>
     <w:p>
       <w:pPr>
-        <w:spacing w:after="120"/>
-        <w:rPr>
-          <w:rFonts w:eastAsia="Arial"/>
-          <w:sz w:val="22"/>
-          <w:szCs w:val="22"/>
-        </w:rPr>
-      </w:pPr>
-    </w:p>
-    <w:p>
-      <w:pPr>
-        <w:tabs>
-          <w:tab w:val="right" w:pos="10710"/>
-        </w:tabs>
-        <w:rPr>
-          <w:rStyle w:val="fs14fw4"/>
-          <w:rFonts w:eastAsia="Arial"/>
-          <w:b/>
-          <w:bCs/>
-          <w:sz w:val="22"/>
-          <w:szCs w:val="22"/>
-        </w:rPr>
-      </w:pPr>
-      <w:r>
-        <w:rPr>
-          <w:rStyle w:val="fs14fw6overflow-hidden"/>
-          <w:rFonts w:eastAsia="Arial"/>
-          <w:b/>
-          <w:bCs/>
-          <w:sz w:val="22"/>
-          <w:szCs w:val="22"/>
-        </w:rPr>
-        <w:t xml:space="preserve">Green </w:t>
-      </w:r>
-      <w:proofErr w:type="spellStart"/>
-      <w:r>
-        <w:rPr>
-          <w:rStyle w:val="fs14fw6overflow-hidden"/>
-          <w:rFonts w:eastAsia="Arial"/>
-          <w:b/>
-          <w:bCs/>
-          <w:sz w:val="22"/>
-          <w:szCs w:val="22"/>
-        </w:rPr>
-        <w:t>Chilli</w:t>
-      </w:r>
-      <w:proofErr w:type="spellEnd"/>
-      <w:r>
-        <w:rPr>
-          <w:rStyle w:val="fs14fw6overflow-hidden"/>
-          <w:rFonts w:eastAsia="Arial"/>
-          <w:b/>
-          <w:bCs/>
-          <w:sz w:val="22"/>
-          <w:szCs w:val="22"/>
-        </w:rPr>
-        <w:t xml:space="preserve"> Web-Design</w:t>
-      </w:r>
-      <w:r>
-        <w:rPr>
-          <w:rStyle w:val="fs14fw4"/>
-          <w:rFonts w:eastAsia="Arial"/>
-          <w:sz w:val="22"/>
-          <w:szCs w:val="22"/>
-        </w:rPr>
-        <w:tab/>
-      </w:r>
-      <w:r>
-        <w:rPr>
-          <w:rStyle w:val="fs14fw4overflow-hidden"/>
-          <w:rFonts w:eastAsia="Arial"/>
-          <w:b/>
-          <w:bCs/>
-          <w:sz w:val="22"/>
-          <w:szCs w:val="22"/>
-        </w:rPr>
-        <w:t>Nov</w:t>
-      </w:r>
-      <w:r>
-        <w:rPr>
-          <w:rStyle w:val="fs14fw4overflow-hidden"/>
-          <w:rFonts w:eastAsia="Arial"/>
-          <w:b/>
-          <w:bCs/>
-          <w:sz w:val="22"/>
-          <w:szCs w:val="22"/>
-        </w:rPr>
-        <w:t>ember</w:t>
-      </w:r>
-      <w:r>
-        <w:rPr>
-          <w:rStyle w:val="fs14fw4overflow-hidden"/>
-          <w:rFonts w:eastAsia="Arial"/>
-          <w:b/>
-          <w:bCs/>
-          <w:sz w:val="22"/>
-          <w:szCs w:val="22"/>
-        </w:rPr>
-        <w:t xml:space="preserve"> 202</w:t>
-      </w:r>
-      <w:r>
-        <w:rPr>
-          <w:rStyle w:val="fs14fw4overflow-hidden"/>
-          <w:rFonts w:eastAsia="Arial"/>
-          <w:b/>
-          <w:bCs/>
-          <w:sz w:val="22"/>
-          <w:szCs w:val="22"/>
-        </w:rPr>
-        <w:t>2</w:t>
-      </w:r>
-    </w:p>
-    <w:p>
-      <w:pPr>
-        <w:rPr>
-          <w:rFonts w:eastAsia="Arial"/>
-          <w:sz w:val="22"/>
-          <w:szCs w:val="22"/>
-        </w:rPr>
-      </w:pPr>
-      <w:r>
-        <w:rPr>
-          <w:rStyle w:val="fs14fw4undefined"/>
-          <w:rFonts w:eastAsia="Arial"/>
-          <w:sz w:val="22"/>
-          <w:szCs w:val="22"/>
-        </w:rPr>
-        <w:t>Brock University</w:t>
-      </w:r>
-      <w:r>
-        <w:rPr>
-          <w:rStyle w:val="fs14fw4undefinedtdn"/>
-          <w:rFonts w:eastAsia="Arial"/>
-          <w:sz w:val="22"/>
-          <w:szCs w:val="22"/>
-        </w:rPr>
-        <w:t xml:space="preserve">, </w:t>
-      </w:r>
-      <w:r>
-        <w:rPr>
-          <w:rStyle w:val="fs14fw4undefined"/>
-          <w:rFonts w:eastAsia="Arial"/>
-          <w:sz w:val="22"/>
-          <w:szCs w:val="22"/>
-        </w:rPr>
-        <w:t xml:space="preserve">St. </w:t>
-      </w:r>
-      <w:proofErr w:type="spellStart"/>
-      <w:r>
-        <w:rPr>
-          <w:rStyle w:val="fs14fw4undefined"/>
-          <w:rFonts w:eastAsia="Arial"/>
-          <w:sz w:val="22"/>
-          <w:szCs w:val="22"/>
-        </w:rPr>
-        <w:t>Catharines</w:t>
-      </w:r>
-      <w:proofErr w:type="spellEnd"/>
-      <w:r>
-        <w:rPr>
-          <w:rStyle w:val="fs14fw4undefined"/>
-          <w:rFonts w:eastAsia="Arial"/>
-          <w:sz w:val="22"/>
-          <w:szCs w:val="22"/>
-        </w:rPr>
-        <w:t>, ON</w:t>
-      </w:r>
-    </w:p>
-    <w:p>
-      <w:pPr>
-        <w:numPr>
-          <w:ilvl w:val="0"/>
-          <w:numId w:val="8"/>
-        </w:numPr>
-        <w:spacing w:after="120"/>
-        <w:ind w:hanging="271"/>
-        <w:rPr>
-          <w:rFonts w:eastAsia="Arial"/>
-          <w:sz w:val="22"/>
-          <w:szCs w:val="22"/>
-        </w:rPr>
-      </w:pPr>
-      <w:r>
-        <w:rPr>
-          <w:rFonts w:eastAsia="Arial"/>
-          <w:sz w:val="22"/>
-          <w:szCs w:val="22"/>
-        </w:rPr>
-        <w:t>Prepared a website as final project based on HTML5, CSS and JAVASCRIPT</w:t>
-      </w:r>
-    </w:p>
-    <w:p>
-      <w:pPr>
-        <w:spacing w:after="120"/>
-        <w:ind w:left="449"/>
-        <w:rPr>
-          <w:rFonts w:eastAsia="Arial"/>
-          <w:sz w:val="22"/>
-          <w:szCs w:val="22"/>
-        </w:rPr>
-      </w:pPr>
-    </w:p>
-    <w:p>
-      <w:pPr>
         <w:tabs>
           <w:tab w:val="right" w:pos="10710"/>
         </w:tabs>
@@ -1754,7 +1551,6 @@
           <w:sz w:val="22"/>
           <w:szCs w:val="22"/>
         </w:rPr>
-        <w:lastRenderedPageBreak/>
         <w:t>Niagara-On-The-Lake Museum Virtual Reality Experience</w:t>
       </w:r>
       <w:r>
@@ -1924,6 +1720,7 @@
           <w:sz w:val="22"/>
           <w:szCs w:val="22"/>
         </w:rPr>
+        <w:lastRenderedPageBreak/>
         <w:t>Utilized Firebase to store and retrieve visitor data and feedback, while Angular was used to build a responsive front-end interface.</w:t>
       </w:r>
     </w:p>

</xml_diff>